<commit_message>
Full Stack: REST API
</commit_message>
<xml_diff>
--- a/FullStackQuiz.docx
+++ b/FullStackQuiz.docx
@@ -23,6 +23,157 @@
     <w:p>
       <w:pPr>
         <w:pStyle w:val="ListParagraph"/>
+        <w:rPr>
+          <w:lang w:val="en-US"/>
+        </w:rPr>
+      </w:pPr>
+      <w:bookmarkStart w:id="0" w:name="_GoBack"/>
+      <w:bookmarkEnd w:id="0"/>
+    </w:p>
+    <w:p>
+      <w:pPr>
+        <w:pStyle w:val="ListParagraph"/>
+        <w:numPr>
+          <w:ilvl w:val="0"/>
+          <w:numId w:val="2"/>
+        </w:numPr>
+        <w:rPr>
+          <w:b/>
+          <w:bCs/>
+          <w:lang w:val="en-US"/>
+        </w:rPr>
+      </w:pPr>
+      <w:r>
+        <w:rPr>
+          <w:b/>
+          <w:bCs/>
+          <w:lang w:val="en-US"/>
+        </w:rPr>
+        <w:t>Command prompt</w:t>
+      </w:r>
+    </w:p>
+    <w:p>
+      <w:pPr>
+        <w:pStyle w:val="ListParagraph"/>
+        <w:ind w:left="1080"/>
+        <w:rPr>
+          <w:b/>
+          <w:bCs/>
+          <w:lang w:val="en-US"/>
+        </w:rPr>
+      </w:pPr>
+      <w:r>
+        <w:rPr>
+          <w:b/>
+          <w:bCs/>
+          <w:lang w:val="en-US"/>
+        </w:rPr>
+        <w:t xml:space="preserve">Command: </w:t>
+      </w:r>
+      <w:r>
+        <w:rPr>
+          <w:b/>
+          <w:bCs/>
+          <w:lang w:val="en-US"/>
+        </w:rPr>
+        <w:t>cd ~</w:t>
+      </w:r>
+      <w:r>
+        <w:rPr>
+          <w:b/>
+          <w:bCs/>
+          <w:lang w:val="en-US"/>
+        </w:rPr>
+        <w:t>\java-quiz</w:t>
+      </w:r>
+      <w:r>
+        <w:rPr>
+          <w:b/>
+          <w:bCs/>
+          <w:lang w:val="en-US"/>
+        </w:rPr>
+        <w:t>\</w:t>
+      </w:r>
+      <w:proofErr w:type="spellStart"/>
+      <w:r>
+        <w:rPr>
+          <w:b/>
+          <w:bCs/>
+          <w:lang w:val="en-US"/>
+        </w:rPr>
+        <w:t>TodoDemo</w:t>
+      </w:r>
+      <w:proofErr w:type="spellEnd"/>
+      <w:r>
+        <w:rPr>
+          <w:b/>
+          <w:bCs/>
+          <w:lang w:val="en-US"/>
+        </w:rPr>
+        <w:t>\target</w:t>
+      </w:r>
+    </w:p>
+    <w:p>
+      <w:pPr>
+        <w:pStyle w:val="ListParagraph"/>
+        <w:ind w:left="1080"/>
+        <w:rPr>
+          <w:b/>
+          <w:bCs/>
+          <w:lang w:val="en-US"/>
+        </w:rPr>
+      </w:pPr>
+      <w:r>
+        <w:rPr>
+          <w:b/>
+          <w:bCs/>
+          <w:lang w:val="en-US"/>
+        </w:rPr>
+        <w:t xml:space="preserve">Command: </w:t>
+      </w:r>
+      <w:r>
+        <w:rPr>
+          <w:b/>
+          <w:bCs/>
+          <w:lang w:val="en-US"/>
+        </w:rPr>
+        <w:t>java -jar TodoDemo-0.0.1-SNAPSHOT.jar</w:t>
+      </w:r>
+    </w:p>
+    <w:p>
+      <w:pPr>
+        <w:pStyle w:val="ListParagraph"/>
+        <w:ind w:left="1080"/>
+        <w:rPr>
+          <w:lang w:val="en-US"/>
+        </w:rPr>
+      </w:pPr>
+    </w:p>
+    <w:p>
+      <w:pPr>
+        <w:pStyle w:val="ListParagraph"/>
+        <w:numPr>
+          <w:ilvl w:val="0"/>
+          <w:numId w:val="2"/>
+        </w:numPr>
+        <w:rPr>
+          <w:b/>
+          <w:bCs/>
+          <w:lang w:val="en-US"/>
+        </w:rPr>
+      </w:pPr>
+      <w:r>
+        <w:rPr>
+          <w:b/>
+          <w:bCs/>
+          <w:lang w:val="en-US"/>
+        </w:rPr>
+        <w:t>Eclipse</w:t>
+      </w:r>
+    </w:p>
+    <w:p>
+      <w:pPr>
+        <w:pStyle w:val="ListParagraph"/>
         <w:numPr>
           <w:ilvl w:val="1"/>
           <w:numId w:val="1"/>
@@ -58,8 +209,6 @@
           <w:lang w:val="en-US"/>
         </w:rPr>
       </w:pPr>
-      <w:bookmarkStart w:id="0" w:name="_GoBack"/>
-      <w:bookmarkEnd w:id="0"/>
     </w:p>
     <w:p>
       <w:pPr>
@@ -146,6 +295,158 @@
     <w:p>
       <w:pPr>
         <w:pStyle w:val="ListParagraph"/>
+        <w:rPr>
+          <w:lang w:val="en-US"/>
+        </w:rPr>
+      </w:pPr>
+    </w:p>
+    <w:p>
+      <w:pPr>
+        <w:pStyle w:val="ListParagraph"/>
+        <w:rPr>
+          <w:lang w:val="en-US"/>
+        </w:rPr>
+      </w:pPr>
+    </w:p>
+    <w:p>
+      <w:pPr>
+        <w:pStyle w:val="ListParagraph"/>
+        <w:rPr>
+          <w:lang w:val="en-US"/>
+        </w:rPr>
+      </w:pPr>
+    </w:p>
+    <w:p>
+      <w:pPr>
+        <w:pStyle w:val="ListParagraph"/>
+        <w:rPr>
+          <w:lang w:val="en-US"/>
+        </w:rPr>
+      </w:pPr>
+    </w:p>
+    <w:p>
+      <w:pPr>
+        <w:pStyle w:val="ListParagraph"/>
+        <w:rPr>
+          <w:lang w:val="en-US"/>
+        </w:rPr>
+      </w:pPr>
+    </w:p>
+    <w:p>
+      <w:pPr>
+        <w:pStyle w:val="ListParagraph"/>
+        <w:rPr>
+          <w:lang w:val="en-US"/>
+        </w:rPr>
+      </w:pPr>
+    </w:p>
+    <w:p>
+      <w:pPr>
+        <w:pStyle w:val="ListParagraph"/>
+        <w:rPr>
+          <w:lang w:val="en-US"/>
+        </w:rPr>
+      </w:pPr>
+    </w:p>
+    <w:p>
+      <w:pPr>
+        <w:pStyle w:val="ListParagraph"/>
+        <w:rPr>
+          <w:lang w:val="en-US"/>
+        </w:rPr>
+      </w:pPr>
+    </w:p>
+    <w:p>
+      <w:pPr>
+        <w:pStyle w:val="ListParagraph"/>
+        <w:rPr>
+          <w:lang w:val="en-US"/>
+        </w:rPr>
+      </w:pPr>
+    </w:p>
+    <w:p>
+      <w:pPr>
+        <w:pStyle w:val="ListParagraph"/>
+        <w:rPr>
+          <w:lang w:val="en-US"/>
+        </w:rPr>
+      </w:pPr>
+    </w:p>
+    <w:p>
+      <w:pPr>
+        <w:pStyle w:val="ListParagraph"/>
+        <w:rPr>
+          <w:lang w:val="en-US"/>
+        </w:rPr>
+      </w:pPr>
+    </w:p>
+    <w:p>
+      <w:pPr>
+        <w:pStyle w:val="ListParagraph"/>
+        <w:rPr>
+          <w:lang w:val="en-US"/>
+        </w:rPr>
+      </w:pPr>
+    </w:p>
+    <w:p>
+      <w:pPr>
+        <w:pStyle w:val="ListParagraph"/>
+        <w:rPr>
+          <w:lang w:val="en-US"/>
+        </w:rPr>
+      </w:pPr>
+    </w:p>
+    <w:p>
+      <w:pPr>
+        <w:pStyle w:val="ListParagraph"/>
+        <w:rPr>
+          <w:lang w:val="en-US"/>
+        </w:rPr>
+      </w:pPr>
+    </w:p>
+    <w:p>
+      <w:pPr>
+        <w:pStyle w:val="ListParagraph"/>
+        <w:rPr>
+          <w:lang w:val="en-US"/>
+        </w:rPr>
+      </w:pPr>
+    </w:p>
+    <w:p>
+      <w:pPr>
+        <w:pStyle w:val="ListParagraph"/>
+        <w:rPr>
+          <w:lang w:val="en-US"/>
+        </w:rPr>
+      </w:pPr>
+    </w:p>
+    <w:p>
+      <w:pPr>
+        <w:pStyle w:val="ListParagraph"/>
+        <w:rPr>
+          <w:lang w:val="en-US"/>
+        </w:rPr>
+      </w:pPr>
+    </w:p>
+    <w:p>
+      <w:pPr>
+        <w:pStyle w:val="ListParagraph"/>
+        <w:rPr>
+          <w:lang w:val="en-US"/>
+        </w:rPr>
+      </w:pPr>
+    </w:p>
+    <w:p>
+      <w:pPr>
+        <w:pStyle w:val="ListParagraph"/>
+        <w:rPr>
+          <w:lang w:val="en-US"/>
+        </w:rPr>
+      </w:pPr>
+    </w:p>
+    <w:p>
+      <w:pPr>
+        <w:pStyle w:val="ListParagraph"/>
         <w:numPr>
           <w:ilvl w:val="0"/>
           <w:numId w:val="1"/>
@@ -977,8 +1278,124 @@
       </w:rPr>
     </w:lvl>
   </w:abstractNum>
+  <w:abstractNum w:abstractNumId="1" w15:restartNumberingAfterBreak="0">
+    <w:nsid w:val="6BC2342E"/>
+    <w:multiLevelType w:val="hybridMultilevel"/>
+    <w:tmpl w:val="86CA562A"/>
+    <w:lvl w:ilvl="0" w:tplc="7B584BA0">
+      <w:start w:val="2"/>
+      <w:numFmt w:val="bullet"/>
+      <w:lvlText w:val=""/>
+      <w:lvlJc w:val="left"/>
+      <w:pPr>
+        <w:ind w:left="1080" w:hanging="360"/>
+      </w:pPr>
+      <w:rPr>
+        <w:rFonts w:ascii="Symbol" w:eastAsiaTheme="minorHAnsi" w:hAnsi="Symbol" w:cstheme="minorBidi" w:hint="default"/>
+      </w:rPr>
+    </w:lvl>
+    <w:lvl w:ilvl="1" w:tplc="40090003" w:tentative="1">
+      <w:start w:val="1"/>
+      <w:numFmt w:val="bullet"/>
+      <w:lvlText w:val="o"/>
+      <w:lvlJc w:val="left"/>
+      <w:pPr>
+        <w:ind w:left="1800" w:hanging="360"/>
+      </w:pPr>
+      <w:rPr>
+        <w:rFonts w:ascii="Courier New" w:hAnsi="Courier New" w:cs="Courier New" w:hint="default"/>
+      </w:rPr>
+    </w:lvl>
+    <w:lvl w:ilvl="2" w:tplc="40090005" w:tentative="1">
+      <w:start w:val="1"/>
+      <w:numFmt w:val="bullet"/>
+      <w:lvlText w:val=""/>
+      <w:lvlJc w:val="left"/>
+      <w:pPr>
+        <w:ind w:left="2520" w:hanging="360"/>
+      </w:pPr>
+      <w:rPr>
+        <w:rFonts w:ascii="Wingdings" w:hAnsi="Wingdings" w:hint="default"/>
+      </w:rPr>
+    </w:lvl>
+    <w:lvl w:ilvl="3" w:tplc="40090001" w:tentative="1">
+      <w:start w:val="1"/>
+      <w:numFmt w:val="bullet"/>
+      <w:lvlText w:val=""/>
+      <w:lvlJc w:val="left"/>
+      <w:pPr>
+        <w:ind w:left="3240" w:hanging="360"/>
+      </w:pPr>
+      <w:rPr>
+        <w:rFonts w:ascii="Symbol" w:hAnsi="Symbol" w:hint="default"/>
+      </w:rPr>
+    </w:lvl>
+    <w:lvl w:ilvl="4" w:tplc="40090003" w:tentative="1">
+      <w:start w:val="1"/>
+      <w:numFmt w:val="bullet"/>
+      <w:lvlText w:val="o"/>
+      <w:lvlJc w:val="left"/>
+      <w:pPr>
+        <w:ind w:left="3960" w:hanging="360"/>
+      </w:pPr>
+      <w:rPr>
+        <w:rFonts w:ascii="Courier New" w:hAnsi="Courier New" w:cs="Courier New" w:hint="default"/>
+      </w:rPr>
+    </w:lvl>
+    <w:lvl w:ilvl="5" w:tplc="40090005" w:tentative="1">
+      <w:start w:val="1"/>
+      <w:numFmt w:val="bullet"/>
+      <w:lvlText w:val=""/>
+      <w:lvlJc w:val="left"/>
+      <w:pPr>
+        <w:ind w:left="4680" w:hanging="360"/>
+      </w:pPr>
+      <w:rPr>
+        <w:rFonts w:ascii="Wingdings" w:hAnsi="Wingdings" w:hint="default"/>
+      </w:rPr>
+    </w:lvl>
+    <w:lvl w:ilvl="6" w:tplc="40090001" w:tentative="1">
+      <w:start w:val="1"/>
+      <w:numFmt w:val="bullet"/>
+      <w:lvlText w:val=""/>
+      <w:lvlJc w:val="left"/>
+      <w:pPr>
+        <w:ind w:left="5400" w:hanging="360"/>
+      </w:pPr>
+      <w:rPr>
+        <w:rFonts w:ascii="Symbol" w:hAnsi="Symbol" w:hint="default"/>
+      </w:rPr>
+    </w:lvl>
+    <w:lvl w:ilvl="7" w:tplc="40090003" w:tentative="1">
+      <w:start w:val="1"/>
+      <w:numFmt w:val="bullet"/>
+      <w:lvlText w:val="o"/>
+      <w:lvlJc w:val="left"/>
+      <w:pPr>
+        <w:ind w:left="6120" w:hanging="360"/>
+      </w:pPr>
+      <w:rPr>
+        <w:rFonts w:ascii="Courier New" w:hAnsi="Courier New" w:cs="Courier New" w:hint="default"/>
+      </w:rPr>
+    </w:lvl>
+    <w:lvl w:ilvl="8" w:tplc="40090005" w:tentative="1">
+      <w:start w:val="1"/>
+      <w:numFmt w:val="bullet"/>
+      <w:lvlText w:val=""/>
+      <w:lvlJc w:val="left"/>
+      <w:pPr>
+        <w:ind w:left="6840" w:hanging="360"/>
+      </w:pPr>
+      <w:rPr>
+        <w:rFonts w:ascii="Wingdings" w:hAnsi="Wingdings" w:hint="default"/>
+      </w:rPr>
+    </w:lvl>
+  </w:abstractNum>
   <w:num w:numId="1">
     <w:abstractNumId w:val="0"/>
+  </w:num>
+  <w:num w:numId="2">
+    <w:abstractNumId w:val="1"/>
   </w:num>
 </w:numbering>
 </file>
@@ -1106,6 +1523,7 @@
     <w:lsdException w:name="HTML Sample" w:semiHidden="1" w:unhideWhenUsed="1"/>
     <w:lsdException w:name="HTML Typewriter" w:semiHidden="1" w:unhideWhenUsed="1"/>
     <w:lsdException w:name="HTML Variable" w:semiHidden="1" w:unhideWhenUsed="1"/>
+    <w:lsdException w:name="Normal Table" w:semiHidden="1" w:unhideWhenUsed="1"/>
     <w:lsdException w:name="annotation subject" w:semiHidden="1" w:unhideWhenUsed="1"/>
     <w:lsdException w:name="No List" w:semiHidden="1" w:unhideWhenUsed="1"/>
     <w:lsdException w:name="Outline List 1" w:semiHidden="1" w:unhideWhenUsed="1"/>
@@ -1152,8 +1570,10 @@
     <w:lsdException w:name="Table Subtle 2" w:semiHidden="1" w:unhideWhenUsed="1"/>
     <w:lsdException w:name="Table Web 1" w:semiHidden="1" w:unhideWhenUsed="1"/>
     <w:lsdException w:name="Table Web 2" w:semiHidden="1" w:unhideWhenUsed="1"/>
+    <w:lsdException w:name="Table Web 3" w:semiHidden="1" w:unhideWhenUsed="1"/>
     <w:lsdException w:name="Balloon Text" w:semiHidden="1" w:unhideWhenUsed="1"/>
     <w:lsdException w:name="Table Grid" w:uiPriority="39"/>
+    <w:lsdException w:name="Table Theme" w:semiHidden="1" w:unhideWhenUsed="1"/>
     <w:lsdException w:name="Placeholder Text" w:semiHidden="1"/>
     <w:lsdException w:name="No Spacing" w:uiPriority="1" w:qFormat="1"/>
     <w:lsdException w:name="Light Shading" w:uiPriority="60"/>

</xml_diff>